<commit_message>
abstract Factory pattern document updated
</commit_message>
<xml_diff>
--- a/AbstractFactory/AbstractFactoryDesignPattern.docx
+++ b/AbstractFactory/AbstractFactoryDesignPattern.docx
@@ -16,6 +16,1446 @@
     <w:p/>
     <w:p>
       <w:pPr>
+        <w:pStyle w:val="Heading1"/>
+      </w:pPr>
+      <w:r>
+        <w:t>Problem</w:t>
+      </w:r>
+    </w:p>
+    <w:p>
+      <w:pPr>
+        <w:pStyle w:val="NormalWeb"/>
+        <w:shd w:val="clear" w:color="auto" w:fill="FFFFFF"/>
+        <w:spacing w:before="0" w:beforeAutospacing="0"/>
+        <w:rPr>
+          <w:rFonts w:ascii="Arial" w:hAnsi="Arial" w:cs="Arial"/>
+          <w:color w:val="444444"/>
+        </w:rPr>
+      </w:pPr>
+      <w:r>
+        <w:rPr>
+          <w:rFonts w:ascii="Arial" w:hAnsi="Arial" w:cs="Arial"/>
+          <w:color w:val="444444"/>
+        </w:rPr>
+        <w:t>Imagine that you’re creating a furniture shop simulator. Your code consists of classes that represent:</w:t>
+      </w:r>
+    </w:p>
+    <w:p>
+      <w:pPr>
+        <w:pStyle w:val="NormalWeb"/>
+        <w:numPr>
+          <w:ilvl w:val="0"/>
+          <w:numId w:val="2"/>
+        </w:numPr>
+        <w:shd w:val="clear" w:color="auto" w:fill="FFFFFF"/>
+        <w:rPr>
+          <w:rFonts w:ascii="Arial" w:hAnsi="Arial" w:cs="Arial"/>
+          <w:color w:val="444444"/>
+        </w:rPr>
+      </w:pPr>
+      <w:r>
+        <w:rPr>
+          <w:rFonts w:ascii="Arial" w:hAnsi="Arial" w:cs="Arial"/>
+          <w:color w:val="444444"/>
+        </w:rPr>
+        <w:t>A family of related products, say: </w:t>
+      </w:r>
+      <w:r>
+        <w:rPr>
+          <w:rStyle w:val="HTMLCode"/>
+          <w:rFonts w:ascii="Consolas" w:eastAsiaTheme="majorEastAsia" w:hAnsi="Consolas"/>
+          <w:color w:val="444444"/>
+          <w:shd w:val="clear" w:color="auto" w:fill="EEEEEE"/>
+        </w:rPr>
+        <w:t>Chair</w:t>
+      </w:r>
+      <w:r>
+        <w:rPr>
+          <w:rFonts w:ascii="Arial" w:hAnsi="Arial" w:cs="Arial"/>
+          <w:color w:val="444444"/>
+        </w:rPr>
+        <w:t> + </w:t>
+      </w:r>
+      <w:r>
+        <w:rPr>
+          <w:rStyle w:val="HTMLCode"/>
+          <w:rFonts w:ascii="Consolas" w:eastAsiaTheme="majorEastAsia" w:hAnsi="Consolas"/>
+          <w:color w:val="444444"/>
+          <w:shd w:val="clear" w:color="auto" w:fill="EEEEEE"/>
+        </w:rPr>
+        <w:t>Sofa</w:t>
+      </w:r>
+      <w:r>
+        <w:rPr>
+          <w:rFonts w:ascii="Arial" w:hAnsi="Arial" w:cs="Arial"/>
+          <w:color w:val="444444"/>
+        </w:rPr>
+        <w:t> + </w:t>
+      </w:r>
+      <w:proofErr w:type="spellStart"/>
+      <w:r>
+        <w:rPr>
+          <w:rStyle w:val="HTMLCode"/>
+          <w:rFonts w:ascii="Consolas" w:eastAsiaTheme="majorEastAsia" w:hAnsi="Consolas"/>
+          <w:color w:val="444444"/>
+          <w:shd w:val="clear" w:color="auto" w:fill="EEEEEE"/>
+        </w:rPr>
+        <w:t>CoffeeTable</w:t>
+      </w:r>
+      <w:proofErr w:type="spellEnd"/>
+      <w:r>
+        <w:rPr>
+          <w:rFonts w:ascii="Arial" w:hAnsi="Arial" w:cs="Arial"/>
+          <w:color w:val="444444"/>
+        </w:rPr>
+        <w:t>.</w:t>
+      </w:r>
+    </w:p>
+    <w:p>
+      <w:pPr>
+        <w:pStyle w:val="NormalWeb"/>
+        <w:numPr>
+          <w:ilvl w:val="0"/>
+          <w:numId w:val="2"/>
+        </w:numPr>
+        <w:shd w:val="clear" w:color="auto" w:fill="FFFFFF"/>
+        <w:rPr>
+          <w:rFonts w:ascii="Arial" w:hAnsi="Arial" w:cs="Arial"/>
+          <w:color w:val="444444"/>
+        </w:rPr>
+      </w:pPr>
+      <w:r>
+        <w:rPr>
+          <w:rFonts w:ascii="Arial" w:hAnsi="Arial" w:cs="Arial"/>
+          <w:color w:val="444444"/>
+        </w:rPr>
+        <w:t>Several variants of this family. For example, products </w:t>
+      </w:r>
+      <w:r>
+        <w:rPr>
+          <w:rStyle w:val="HTMLCode"/>
+          <w:rFonts w:ascii="Consolas" w:eastAsiaTheme="majorEastAsia" w:hAnsi="Consolas"/>
+          <w:color w:val="444444"/>
+          <w:shd w:val="clear" w:color="auto" w:fill="EEEEEE"/>
+        </w:rPr>
+        <w:t>Chair</w:t>
+      </w:r>
+      <w:r>
+        <w:rPr>
+          <w:rFonts w:ascii="Arial" w:hAnsi="Arial" w:cs="Arial"/>
+          <w:color w:val="444444"/>
+        </w:rPr>
+        <w:t> + </w:t>
+      </w:r>
+      <w:r>
+        <w:rPr>
+          <w:rStyle w:val="HTMLCode"/>
+          <w:rFonts w:ascii="Consolas" w:eastAsiaTheme="majorEastAsia" w:hAnsi="Consolas"/>
+          <w:color w:val="444444"/>
+          <w:shd w:val="clear" w:color="auto" w:fill="EEEEEE"/>
+        </w:rPr>
+        <w:t>Sofa</w:t>
+      </w:r>
+      <w:r>
+        <w:rPr>
+          <w:rFonts w:ascii="Arial" w:hAnsi="Arial" w:cs="Arial"/>
+          <w:color w:val="444444"/>
+        </w:rPr>
+        <w:t> + </w:t>
+      </w:r>
+      <w:proofErr w:type="spellStart"/>
+      <w:r>
+        <w:rPr>
+          <w:rStyle w:val="HTMLCode"/>
+          <w:rFonts w:ascii="Consolas" w:eastAsiaTheme="majorEastAsia" w:hAnsi="Consolas"/>
+          <w:color w:val="444444"/>
+          <w:shd w:val="clear" w:color="auto" w:fill="EEEEEE"/>
+        </w:rPr>
+        <w:t>CoffeeTable</w:t>
+      </w:r>
+      <w:proofErr w:type="spellEnd"/>
+      <w:r>
+        <w:rPr>
+          <w:rFonts w:ascii="Arial" w:hAnsi="Arial" w:cs="Arial"/>
+          <w:color w:val="444444"/>
+        </w:rPr>
+        <w:t> are available in these variants: </w:t>
+      </w:r>
+      <w:r>
+        <w:rPr>
+          <w:rStyle w:val="HTMLCode"/>
+          <w:rFonts w:ascii="Consolas" w:eastAsiaTheme="majorEastAsia" w:hAnsi="Consolas"/>
+          <w:color w:val="444444"/>
+          <w:shd w:val="clear" w:color="auto" w:fill="EEEEEE"/>
+        </w:rPr>
+        <w:t>Modern</w:t>
+      </w:r>
+      <w:r>
+        <w:rPr>
+          <w:rFonts w:ascii="Arial" w:hAnsi="Arial" w:cs="Arial"/>
+          <w:color w:val="444444"/>
+        </w:rPr>
+        <w:t>, </w:t>
+      </w:r>
+      <w:r>
+        <w:rPr>
+          <w:rStyle w:val="HTMLCode"/>
+          <w:rFonts w:ascii="Consolas" w:eastAsiaTheme="majorEastAsia" w:hAnsi="Consolas"/>
+          <w:color w:val="444444"/>
+          <w:shd w:val="clear" w:color="auto" w:fill="EEEEEE"/>
+        </w:rPr>
+        <w:t>Victorian</w:t>
+      </w:r>
+      <w:r>
+        <w:rPr>
+          <w:rFonts w:ascii="Arial" w:hAnsi="Arial" w:cs="Arial"/>
+          <w:color w:val="444444"/>
+        </w:rPr>
+        <w:t>, </w:t>
+      </w:r>
+      <w:proofErr w:type="spellStart"/>
+      <w:proofErr w:type="gramStart"/>
+      <w:r>
+        <w:rPr>
+          <w:rStyle w:val="HTMLCode"/>
+          <w:rFonts w:ascii="Consolas" w:eastAsiaTheme="majorEastAsia" w:hAnsi="Consolas"/>
+          <w:color w:val="444444"/>
+          <w:shd w:val="clear" w:color="auto" w:fill="EEEEEE"/>
+        </w:rPr>
+        <w:t>ArtDeco</w:t>
+      </w:r>
+      <w:proofErr w:type="spellEnd"/>
+      <w:proofErr w:type="gramEnd"/>
+      <w:r>
+        <w:rPr>
+          <w:rFonts w:ascii="Arial" w:hAnsi="Arial" w:cs="Arial"/>
+          <w:color w:val="444444"/>
+        </w:rPr>
+        <w:t>.</w:t>
+      </w:r>
+    </w:p>
+    <w:p>
+      <w:r>
+        <w:rPr>
+          <w:noProof/>
+          <w:lang w:eastAsia="en-IN"/>
+        </w:rPr>
+        <w:drawing>
+          <wp:inline distT="0" distB="0" distL="0" distR="0">
+            <wp:extent cx="4000500" cy="2857500"/>
+            <wp:effectExtent l="0" t="0" r="0" b="0"/>
+            <wp:docPr id="4" name="Picture 4" descr="Product families and their variants."/>
+            <wp:cNvGraphicFramePr>
+              <a:graphicFrameLocks xmlns:a="http://schemas.openxmlformats.org/drawingml/2006/main" noChangeAspect="1"/>
+            </wp:cNvGraphicFramePr>
+            <a:graphic xmlns:a="http://schemas.openxmlformats.org/drawingml/2006/main">
+              <a:graphicData uri="http://schemas.openxmlformats.org/drawingml/2006/picture">
+                <pic:pic xmlns:pic="http://schemas.openxmlformats.org/drawingml/2006/picture">
+                  <pic:nvPicPr>
+                    <pic:cNvPr id="0" name="Picture 5" descr="Product families and their variants."/>
+                    <pic:cNvPicPr>
+                      <a:picLocks noChangeAspect="1" noChangeArrowheads="1"/>
+                    </pic:cNvPicPr>
+                  </pic:nvPicPr>
+                  <pic:blipFill>
+                    <a:blip r:embed="rId5">
+                      <a:extLst>
+                        <a:ext uri="{28A0092B-C50C-407E-A947-70E740481C1C}">
+                          <a14:useLocalDpi xmlns:a14="http://schemas.microsoft.com/office/drawing/2010/main" val="0"/>
+                        </a:ext>
+                      </a:extLst>
+                    </a:blip>
+                    <a:srcRect/>
+                    <a:stretch>
+                      <a:fillRect/>
+                    </a:stretch>
+                  </pic:blipFill>
+                  <pic:spPr bwMode="auto">
+                    <a:xfrm>
+                      <a:off x="0" y="0"/>
+                      <a:ext cx="4000500" cy="2857500"/>
+                    </a:xfrm>
+                    <a:prstGeom prst="rect">
+                      <a:avLst/>
+                    </a:prstGeom>
+                    <a:noFill/>
+                    <a:ln>
+                      <a:noFill/>
+                    </a:ln>
+                  </pic:spPr>
+                </pic:pic>
+              </a:graphicData>
+            </a:graphic>
+          </wp:inline>
+        </w:drawing>
+      </w:r>
+    </w:p>
+    <w:p/>
+    <w:p>
+      <w:pPr>
+        <w:rPr>
+          <w:rFonts w:ascii="Arial" w:hAnsi="Arial" w:cs="Arial"/>
+          <w:color w:val="444444"/>
+          <w:shd w:val="clear" w:color="auto" w:fill="FFFFFF"/>
+        </w:rPr>
+      </w:pPr>
+      <w:r>
+        <w:rPr>
+          <w:rFonts w:ascii="Arial" w:hAnsi="Arial" w:cs="Arial"/>
+          <w:color w:val="444444"/>
+          <w:shd w:val="clear" w:color="auto" w:fill="FFFFFF"/>
+        </w:rPr>
+        <w:t>You need a way to create individual furniture objects so that they match other objects of the same family. Customers get quite mad when they receive non-matching furniture.</w:t>
+      </w:r>
+    </w:p>
+    <w:p>
+      <w:pPr>
+        <w:rPr>
+          <w:rFonts w:ascii="Arial" w:hAnsi="Arial" w:cs="Arial"/>
+          <w:color w:val="444444"/>
+          <w:shd w:val="clear" w:color="auto" w:fill="FFFFFF"/>
+        </w:rPr>
+      </w:pPr>
+      <w:r>
+        <w:rPr>
+          <w:rFonts w:ascii="Arial" w:hAnsi="Arial" w:cs="Arial"/>
+          <w:color w:val="444444"/>
+          <w:shd w:val="clear" w:color="auto" w:fill="FFFFFF"/>
+        </w:rPr>
+        <w:t>Also, you don’t want to change existing code when adding new products or families of products to the program. Furniture vendors update their catalogs very often, and you wouldn’t want to change the core code each time it happens.</w:t>
+      </w:r>
+    </w:p>
+    <w:p>
+      <w:pPr>
+        <w:pStyle w:val="Heading1"/>
+      </w:pPr>
+      <w:r>
+        <w:t>Solution</w:t>
+      </w:r>
+    </w:p>
+    <w:p>
+      <w:pPr>
+        <w:pStyle w:val="NormalWeb"/>
+        <w:shd w:val="clear" w:color="auto" w:fill="FFFFFF"/>
+        <w:spacing w:before="0" w:beforeAutospacing="0"/>
+        <w:rPr>
+          <w:rFonts w:ascii="Arial" w:hAnsi="Arial" w:cs="Arial"/>
+          <w:color w:val="444444"/>
+        </w:rPr>
+      </w:pPr>
+      <w:r>
+        <w:rPr>
+          <w:rFonts w:ascii="Arial" w:hAnsi="Arial" w:cs="Arial"/>
+          <w:color w:val="444444"/>
+        </w:rPr>
+        <w:t>The first thing the Abstract Factory pattern suggests is to explicitly declare interfaces for each distinct product of the product family (e.g., chair, sofa or coffee table). Then you can make all variants of products follow those interfaces. For example, all chair variants can implement the </w:t>
+      </w:r>
+      <w:r>
+        <w:rPr>
+          <w:rStyle w:val="HTMLCode"/>
+          <w:rFonts w:ascii="Consolas" w:eastAsiaTheme="majorEastAsia" w:hAnsi="Consolas"/>
+          <w:color w:val="444444"/>
+          <w:shd w:val="clear" w:color="auto" w:fill="EEEEEE"/>
+        </w:rPr>
+        <w:t>Chair</w:t>
+      </w:r>
+      <w:r>
+        <w:rPr>
+          <w:rFonts w:ascii="Arial" w:hAnsi="Arial" w:cs="Arial"/>
+          <w:color w:val="444444"/>
+        </w:rPr>
+        <w:t> interface; all coffee table variants can implement the </w:t>
+      </w:r>
+      <w:proofErr w:type="spellStart"/>
+      <w:r>
+        <w:rPr>
+          <w:rStyle w:val="HTMLCode"/>
+          <w:rFonts w:ascii="Consolas" w:eastAsiaTheme="majorEastAsia" w:hAnsi="Consolas"/>
+          <w:color w:val="444444"/>
+          <w:shd w:val="clear" w:color="auto" w:fill="EEEEEE"/>
+        </w:rPr>
+        <w:t>CoffeeTable</w:t>
+      </w:r>
+      <w:proofErr w:type="spellEnd"/>
+      <w:r>
+        <w:rPr>
+          <w:rFonts w:ascii="Arial" w:hAnsi="Arial" w:cs="Arial"/>
+          <w:color w:val="444444"/>
+        </w:rPr>
+        <w:t> interface, and so on.</w:t>
+      </w:r>
+    </w:p>
+    <w:p/>
+    <w:p/>
+    <w:p>
+      <w:r>
+        <w:rPr>
+          <w:noProof/>
+          <w:lang w:eastAsia="en-IN"/>
+        </w:rPr>
+        <w:lastRenderedPageBreak/>
+        <w:drawing>
+          <wp:inline distT="0" distB="0" distL="0" distR="0">
+            <wp:extent cx="4000500" cy="2667000"/>
+            <wp:effectExtent l="0" t="0" r="0" b="0"/>
+            <wp:docPr id="5" name="Picture 5" descr="The Chairs class hierarchy"/>
+            <wp:cNvGraphicFramePr>
+              <a:graphicFrameLocks xmlns:a="http://schemas.openxmlformats.org/drawingml/2006/main" noChangeAspect="1"/>
+            </wp:cNvGraphicFramePr>
+            <a:graphic xmlns:a="http://schemas.openxmlformats.org/drawingml/2006/main">
+              <a:graphicData uri="http://schemas.openxmlformats.org/drawingml/2006/picture">
+                <pic:pic xmlns:pic="http://schemas.openxmlformats.org/drawingml/2006/picture">
+                  <pic:nvPicPr>
+                    <pic:cNvPr id="0" name="Picture 7" descr="The Chairs class hierarchy"/>
+                    <pic:cNvPicPr>
+                      <a:picLocks noChangeAspect="1" noChangeArrowheads="1"/>
+                    </pic:cNvPicPr>
+                  </pic:nvPicPr>
+                  <pic:blipFill>
+                    <a:blip r:embed="rId6">
+                      <a:extLst>
+                        <a:ext uri="{28A0092B-C50C-407E-A947-70E740481C1C}">
+                          <a14:useLocalDpi xmlns:a14="http://schemas.microsoft.com/office/drawing/2010/main" val="0"/>
+                        </a:ext>
+                      </a:extLst>
+                    </a:blip>
+                    <a:srcRect/>
+                    <a:stretch>
+                      <a:fillRect/>
+                    </a:stretch>
+                  </pic:blipFill>
+                  <pic:spPr bwMode="auto">
+                    <a:xfrm>
+                      <a:off x="0" y="0"/>
+                      <a:ext cx="4000500" cy="2667000"/>
+                    </a:xfrm>
+                    <a:prstGeom prst="rect">
+                      <a:avLst/>
+                    </a:prstGeom>
+                    <a:noFill/>
+                    <a:ln>
+                      <a:noFill/>
+                    </a:ln>
+                  </pic:spPr>
+                </pic:pic>
+              </a:graphicData>
+            </a:graphic>
+          </wp:inline>
+        </w:drawing>
+      </w:r>
+    </w:p>
+    <w:p>
+      <w:pPr>
+        <w:rPr>
+          <w:rFonts w:ascii="Arial" w:hAnsi="Arial" w:cs="Arial"/>
+          <w:color w:val="444444"/>
+          <w:shd w:val="clear" w:color="auto" w:fill="FFFFFF"/>
+        </w:rPr>
+      </w:pPr>
+      <w:r>
+        <w:rPr>
+          <w:rFonts w:ascii="Arial" w:hAnsi="Arial" w:cs="Arial"/>
+          <w:color w:val="444444"/>
+          <w:shd w:val="clear" w:color="auto" w:fill="FFFFFF"/>
+        </w:rPr>
+        <w:t>The next move is to declare the </w:t>
+      </w:r>
+      <w:r>
+        <w:rPr>
+          <w:rStyle w:val="Emphasis"/>
+          <w:rFonts w:ascii="Arial" w:hAnsi="Arial" w:cs="Arial"/>
+          <w:color w:val="444444"/>
+          <w:shd w:val="clear" w:color="auto" w:fill="FFFFFF"/>
+        </w:rPr>
+        <w:t>Abstract Factory</w:t>
+      </w:r>
+      <w:r>
+        <w:rPr>
+          <w:rFonts w:ascii="Arial" w:hAnsi="Arial" w:cs="Arial"/>
+          <w:color w:val="444444"/>
+          <w:shd w:val="clear" w:color="auto" w:fill="FFFFFF"/>
+        </w:rPr>
+        <w:t>—an interface with a list of creation methods for all products that are part of the product family (for example, </w:t>
+      </w:r>
+      <w:proofErr w:type="spellStart"/>
+      <w:r>
+        <w:rPr>
+          <w:rStyle w:val="HTMLCode"/>
+          <w:rFonts w:ascii="Consolas" w:eastAsiaTheme="majorEastAsia" w:hAnsi="Consolas"/>
+          <w:color w:val="444444"/>
+          <w:shd w:val="clear" w:color="auto" w:fill="EEEEEE"/>
+        </w:rPr>
+        <w:t>createChair</w:t>
+      </w:r>
+      <w:proofErr w:type="spellEnd"/>
+      <w:r>
+        <w:rPr>
+          <w:rFonts w:ascii="Arial" w:hAnsi="Arial" w:cs="Arial"/>
+          <w:color w:val="444444"/>
+          <w:shd w:val="clear" w:color="auto" w:fill="FFFFFF"/>
+        </w:rPr>
+        <w:t>, </w:t>
+      </w:r>
+      <w:proofErr w:type="spellStart"/>
+      <w:r>
+        <w:rPr>
+          <w:rStyle w:val="HTMLCode"/>
+          <w:rFonts w:ascii="Consolas" w:eastAsiaTheme="majorEastAsia" w:hAnsi="Consolas"/>
+          <w:color w:val="444444"/>
+          <w:shd w:val="clear" w:color="auto" w:fill="EEEEEE"/>
+        </w:rPr>
+        <w:t>createSofa</w:t>
+      </w:r>
+      <w:proofErr w:type="spellEnd"/>
+      <w:r>
+        <w:rPr>
+          <w:rFonts w:ascii="Arial" w:hAnsi="Arial" w:cs="Arial"/>
+          <w:color w:val="444444"/>
+          <w:shd w:val="clear" w:color="auto" w:fill="FFFFFF"/>
+        </w:rPr>
+        <w:t> and </w:t>
+      </w:r>
+      <w:proofErr w:type="spellStart"/>
+      <w:r>
+        <w:rPr>
+          <w:rStyle w:val="HTMLCode"/>
+          <w:rFonts w:ascii="Consolas" w:eastAsiaTheme="majorEastAsia" w:hAnsi="Consolas"/>
+          <w:color w:val="444444"/>
+          <w:shd w:val="clear" w:color="auto" w:fill="EEEEEE"/>
+        </w:rPr>
+        <w:t>createCoffeeTable</w:t>
+      </w:r>
+      <w:proofErr w:type="spellEnd"/>
+      <w:r>
+        <w:rPr>
+          <w:rFonts w:ascii="Arial" w:hAnsi="Arial" w:cs="Arial"/>
+          <w:color w:val="444444"/>
+          <w:shd w:val="clear" w:color="auto" w:fill="FFFFFF"/>
+        </w:rPr>
+        <w:t>). These methods must return </w:t>
+      </w:r>
+      <w:r>
+        <w:rPr>
+          <w:rStyle w:val="Strong"/>
+          <w:rFonts w:ascii="Arial" w:hAnsi="Arial" w:cs="Arial"/>
+          <w:color w:val="444444"/>
+          <w:shd w:val="clear" w:color="auto" w:fill="FFFFFF"/>
+        </w:rPr>
+        <w:t>abstract</w:t>
+      </w:r>
+      <w:r>
+        <w:rPr>
+          <w:rFonts w:ascii="Arial" w:hAnsi="Arial" w:cs="Arial"/>
+          <w:color w:val="444444"/>
+          <w:shd w:val="clear" w:color="auto" w:fill="FFFFFF"/>
+        </w:rPr>
+        <w:t> product types represented by the interfaces we extracted previously: </w:t>
+      </w:r>
+      <w:r>
+        <w:rPr>
+          <w:rStyle w:val="HTMLCode"/>
+          <w:rFonts w:ascii="Consolas" w:eastAsiaTheme="majorEastAsia" w:hAnsi="Consolas"/>
+          <w:color w:val="444444"/>
+          <w:shd w:val="clear" w:color="auto" w:fill="EEEEEE"/>
+        </w:rPr>
+        <w:t>Chair</w:t>
+      </w:r>
+      <w:r>
+        <w:rPr>
+          <w:rFonts w:ascii="Arial" w:hAnsi="Arial" w:cs="Arial"/>
+          <w:color w:val="444444"/>
+          <w:shd w:val="clear" w:color="auto" w:fill="FFFFFF"/>
+        </w:rPr>
+        <w:t>, </w:t>
+      </w:r>
+      <w:r>
+        <w:rPr>
+          <w:rStyle w:val="HTMLCode"/>
+          <w:rFonts w:ascii="Consolas" w:eastAsiaTheme="majorEastAsia" w:hAnsi="Consolas"/>
+          <w:color w:val="444444"/>
+          <w:shd w:val="clear" w:color="auto" w:fill="EEEEEE"/>
+        </w:rPr>
+        <w:t>Sofa</w:t>
+      </w:r>
+      <w:r>
+        <w:rPr>
+          <w:rFonts w:ascii="Arial" w:hAnsi="Arial" w:cs="Arial"/>
+          <w:color w:val="444444"/>
+          <w:shd w:val="clear" w:color="auto" w:fill="FFFFFF"/>
+        </w:rPr>
+        <w:t>, </w:t>
+      </w:r>
+      <w:proofErr w:type="spellStart"/>
+      <w:r>
+        <w:rPr>
+          <w:rStyle w:val="HTMLCode"/>
+          <w:rFonts w:ascii="Consolas" w:eastAsiaTheme="majorEastAsia" w:hAnsi="Consolas"/>
+          <w:color w:val="444444"/>
+          <w:shd w:val="clear" w:color="auto" w:fill="EEEEEE"/>
+        </w:rPr>
+        <w:t>CoffeeTable</w:t>
+      </w:r>
+      <w:proofErr w:type="spellEnd"/>
+      <w:r>
+        <w:rPr>
+          <w:rFonts w:ascii="Arial" w:hAnsi="Arial" w:cs="Arial"/>
+          <w:color w:val="444444"/>
+          <w:shd w:val="clear" w:color="auto" w:fill="FFFFFF"/>
+        </w:rPr>
+        <w:t> and so on.</w:t>
+      </w:r>
+    </w:p>
+    <w:p>
+      <w:r>
+        <w:rPr>
+          <w:noProof/>
+          <w:lang w:eastAsia="en-IN"/>
+        </w:rPr>
+        <w:drawing>
+          <wp:inline distT="0" distB="0" distL="0" distR="0">
+            <wp:extent cx="5731510" cy="2865755"/>
+            <wp:effectExtent l="0" t="0" r="0" b="0"/>
+            <wp:docPr id="6" name="Picture 6" descr="The _Factories_ class hierarchy"/>
+            <wp:cNvGraphicFramePr>
+              <a:graphicFrameLocks xmlns:a="http://schemas.openxmlformats.org/drawingml/2006/main" noChangeAspect="1"/>
+            </wp:cNvGraphicFramePr>
+            <a:graphic xmlns:a="http://schemas.openxmlformats.org/drawingml/2006/main">
+              <a:graphicData uri="http://schemas.openxmlformats.org/drawingml/2006/picture">
+                <pic:pic xmlns:pic="http://schemas.openxmlformats.org/drawingml/2006/picture">
+                  <pic:nvPicPr>
+                    <pic:cNvPr id="0" name="Picture 9" descr="The _Factories_ class hierarchy"/>
+                    <pic:cNvPicPr>
+                      <a:picLocks noChangeAspect="1" noChangeArrowheads="1"/>
+                    </pic:cNvPicPr>
+                  </pic:nvPicPr>
+                  <pic:blipFill>
+                    <a:blip r:embed="rId7">
+                      <a:extLst>
+                        <a:ext uri="{28A0092B-C50C-407E-A947-70E740481C1C}">
+                          <a14:useLocalDpi xmlns:a14="http://schemas.microsoft.com/office/drawing/2010/main" val="0"/>
+                        </a:ext>
+                      </a:extLst>
+                    </a:blip>
+                    <a:srcRect/>
+                    <a:stretch>
+                      <a:fillRect/>
+                    </a:stretch>
+                  </pic:blipFill>
+                  <pic:spPr bwMode="auto">
+                    <a:xfrm>
+                      <a:off x="0" y="0"/>
+                      <a:ext cx="5731510" cy="2865755"/>
+                    </a:xfrm>
+                    <a:prstGeom prst="rect">
+                      <a:avLst/>
+                    </a:prstGeom>
+                    <a:noFill/>
+                    <a:ln>
+                      <a:noFill/>
+                    </a:ln>
+                  </pic:spPr>
+                </pic:pic>
+              </a:graphicData>
+            </a:graphic>
+          </wp:inline>
+        </w:drawing>
+      </w:r>
+    </w:p>
+    <w:p>
+      <w:pPr>
+        <w:shd w:val="clear" w:color="auto" w:fill="FFFFFF"/>
+        <w:spacing w:after="100" w:afterAutospacing="1" w:line="240" w:lineRule="auto"/>
+        <w:rPr>
+          <w:rFonts w:ascii="Arial" w:eastAsia="Times New Roman" w:hAnsi="Arial" w:cs="Arial"/>
+          <w:color w:val="444444"/>
+          <w:sz w:val="24"/>
+          <w:szCs w:val="24"/>
+          <w:lang w:eastAsia="en-IN"/>
+        </w:rPr>
+      </w:pPr>
+      <w:r>
+        <w:rPr>
+          <w:rFonts w:ascii="Arial" w:eastAsia="Times New Roman" w:hAnsi="Arial" w:cs="Arial"/>
+          <w:color w:val="444444"/>
+          <w:sz w:val="24"/>
+          <w:szCs w:val="24"/>
+          <w:lang w:eastAsia="en-IN"/>
+        </w:rPr>
+        <w:t>For each variant of a product family, we create a separate factory class based on the </w:t>
+      </w:r>
+      <w:proofErr w:type="spellStart"/>
+      <w:r>
+        <w:rPr>
+          <w:rFonts w:ascii="Consolas" w:eastAsia="Times New Roman" w:hAnsi="Consolas" w:cs="Courier New"/>
+          <w:color w:val="444444"/>
+          <w:sz w:val="20"/>
+          <w:szCs w:val="20"/>
+          <w:shd w:val="clear" w:color="auto" w:fill="EEEEEE"/>
+          <w:lang w:eastAsia="en-IN"/>
+        </w:rPr>
+        <w:t>AbstractFactory</w:t>
+      </w:r>
+      <w:proofErr w:type="spellEnd"/>
+      <w:r>
+        <w:rPr>
+          <w:rFonts w:ascii="Arial" w:eastAsia="Times New Roman" w:hAnsi="Arial" w:cs="Arial"/>
+          <w:color w:val="444444"/>
+          <w:sz w:val="24"/>
+          <w:szCs w:val="24"/>
+          <w:lang w:eastAsia="en-IN"/>
+        </w:rPr>
+        <w:t> interface. A factory is a class that returns products of a particular kind. For example, the </w:t>
+      </w:r>
+      <w:proofErr w:type="spellStart"/>
+      <w:r>
+        <w:rPr>
+          <w:rFonts w:ascii="Consolas" w:eastAsia="Times New Roman" w:hAnsi="Consolas" w:cs="Courier New"/>
+          <w:color w:val="444444"/>
+          <w:sz w:val="20"/>
+          <w:szCs w:val="20"/>
+          <w:shd w:val="clear" w:color="auto" w:fill="EEEEEE"/>
+          <w:lang w:eastAsia="en-IN"/>
+        </w:rPr>
+        <w:t>ModernFurnitureFactory</w:t>
+      </w:r>
+      <w:proofErr w:type="spellEnd"/>
+      <w:r>
+        <w:rPr>
+          <w:rFonts w:ascii="Arial" w:eastAsia="Times New Roman" w:hAnsi="Arial" w:cs="Arial"/>
+          <w:color w:val="444444"/>
+          <w:sz w:val="24"/>
+          <w:szCs w:val="24"/>
+          <w:lang w:eastAsia="en-IN"/>
+        </w:rPr>
+        <w:t> can only create </w:t>
+      </w:r>
+      <w:proofErr w:type="spellStart"/>
+      <w:r>
+        <w:rPr>
+          <w:rFonts w:ascii="Consolas" w:eastAsia="Times New Roman" w:hAnsi="Consolas" w:cs="Courier New"/>
+          <w:color w:val="444444"/>
+          <w:sz w:val="20"/>
+          <w:szCs w:val="20"/>
+          <w:shd w:val="clear" w:color="auto" w:fill="EEEEEE"/>
+          <w:lang w:eastAsia="en-IN"/>
+        </w:rPr>
+        <w:t>ModernChair</w:t>
+      </w:r>
+      <w:proofErr w:type="spellEnd"/>
+      <w:r>
+        <w:rPr>
+          <w:rFonts w:ascii="Arial" w:eastAsia="Times New Roman" w:hAnsi="Arial" w:cs="Arial"/>
+          <w:color w:val="444444"/>
+          <w:sz w:val="24"/>
+          <w:szCs w:val="24"/>
+          <w:lang w:eastAsia="en-IN"/>
+        </w:rPr>
+        <w:t>, </w:t>
+      </w:r>
+      <w:proofErr w:type="spellStart"/>
+      <w:r>
+        <w:rPr>
+          <w:rFonts w:ascii="Consolas" w:eastAsia="Times New Roman" w:hAnsi="Consolas" w:cs="Courier New"/>
+          <w:color w:val="444444"/>
+          <w:sz w:val="20"/>
+          <w:szCs w:val="20"/>
+          <w:shd w:val="clear" w:color="auto" w:fill="EEEEEE"/>
+          <w:lang w:eastAsia="en-IN"/>
+        </w:rPr>
+        <w:t>ModernSofa</w:t>
+      </w:r>
+      <w:proofErr w:type="spellEnd"/>
+      <w:r>
+        <w:rPr>
+          <w:rFonts w:ascii="Arial" w:eastAsia="Times New Roman" w:hAnsi="Arial" w:cs="Arial"/>
+          <w:color w:val="444444"/>
+          <w:sz w:val="24"/>
+          <w:szCs w:val="24"/>
+          <w:lang w:eastAsia="en-IN"/>
+        </w:rPr>
+        <w:t> and </w:t>
+      </w:r>
+      <w:proofErr w:type="spellStart"/>
+      <w:r>
+        <w:rPr>
+          <w:rFonts w:ascii="Consolas" w:eastAsia="Times New Roman" w:hAnsi="Consolas" w:cs="Courier New"/>
+          <w:color w:val="444444"/>
+          <w:sz w:val="20"/>
+          <w:szCs w:val="20"/>
+          <w:shd w:val="clear" w:color="auto" w:fill="EEEEEE"/>
+          <w:lang w:eastAsia="en-IN"/>
+        </w:rPr>
+        <w:t>ModernCoffeeTable</w:t>
+      </w:r>
+      <w:proofErr w:type="spellEnd"/>
+      <w:r>
+        <w:rPr>
+          <w:rFonts w:ascii="Arial" w:eastAsia="Times New Roman" w:hAnsi="Arial" w:cs="Arial"/>
+          <w:color w:val="444444"/>
+          <w:sz w:val="24"/>
+          <w:szCs w:val="24"/>
+          <w:lang w:eastAsia="en-IN"/>
+        </w:rPr>
+        <w:t> objects.</w:t>
+      </w:r>
+    </w:p>
+    <w:p>
+      <w:pPr>
+        <w:shd w:val="clear" w:color="auto" w:fill="FFFFFF"/>
+        <w:spacing w:after="100" w:afterAutospacing="1" w:line="240" w:lineRule="auto"/>
+        <w:rPr>
+          <w:rFonts w:ascii="Arial" w:eastAsia="Times New Roman" w:hAnsi="Arial" w:cs="Arial"/>
+          <w:color w:val="444444"/>
+          <w:sz w:val="24"/>
+          <w:szCs w:val="24"/>
+          <w:lang w:eastAsia="en-IN"/>
+        </w:rPr>
+      </w:pPr>
+      <w:r>
+        <w:rPr>
+          <w:rFonts w:ascii="Arial" w:eastAsia="Times New Roman" w:hAnsi="Arial" w:cs="Arial"/>
+          <w:color w:val="444444"/>
+          <w:sz w:val="24"/>
+          <w:szCs w:val="24"/>
+          <w:lang w:eastAsia="en-IN"/>
+        </w:rPr>
+        <w:t>The client code has to work with both factories and products via their respective abstract interfaces. This lets you change the type of a factory that you pass to the client code, as well as the product variant that the client code receives, without breaking the actual client code</w:t>
+      </w:r>
+    </w:p>
+    <w:p>
+      <w:r>
+        <w:rPr>
+          <w:noProof/>
+          <w:lang w:eastAsia="en-IN"/>
+        </w:rPr>
+        <w:lastRenderedPageBreak/>
+        <w:drawing>
+          <wp:inline distT="0" distB="0" distL="0" distR="0">
+            <wp:extent cx="5731256" cy="3582035"/>
+            <wp:effectExtent l="0" t="0" r="3175" b="0"/>
+            <wp:docPr id="3" name="Picture 3" descr="Abstract Factory design pattern"/>
+            <wp:cNvGraphicFramePr>
+              <a:graphicFrameLocks xmlns:a="http://schemas.openxmlformats.org/drawingml/2006/main" noChangeAspect="1"/>
+            </wp:cNvGraphicFramePr>
+            <a:graphic xmlns:a="http://schemas.openxmlformats.org/drawingml/2006/main">
+              <a:graphicData uri="http://schemas.openxmlformats.org/drawingml/2006/picture">
+                <pic:pic xmlns:pic="http://schemas.openxmlformats.org/drawingml/2006/picture">
+                  <pic:nvPicPr>
+                    <pic:cNvPr id="0" name="Picture 3" descr="Abstract Factory design pattern"/>
+                    <pic:cNvPicPr>
+                      <a:picLocks noChangeAspect="1" noChangeArrowheads="1"/>
+                    </pic:cNvPicPr>
+                  </pic:nvPicPr>
+                  <pic:blipFill>
+                    <a:blip r:embed="rId8">
+                      <a:extLst>
+                        <a:ext uri="{28A0092B-C50C-407E-A947-70E740481C1C}">
+                          <a14:useLocalDpi xmlns:a14="http://schemas.microsoft.com/office/drawing/2010/main" val="0"/>
+                        </a:ext>
+                      </a:extLst>
+                    </a:blip>
+                    <a:srcRect/>
+                    <a:stretch>
+                      <a:fillRect/>
+                    </a:stretch>
+                  </pic:blipFill>
+                  <pic:spPr bwMode="auto">
+                    <a:xfrm>
+                      <a:off x="0" y="0"/>
+                      <a:ext cx="5745243" cy="3590777"/>
+                    </a:xfrm>
+                    <a:prstGeom prst="rect">
+                      <a:avLst/>
+                    </a:prstGeom>
+                    <a:noFill/>
+                    <a:ln>
+                      <a:noFill/>
+                    </a:ln>
+                  </pic:spPr>
+                </pic:pic>
+              </a:graphicData>
+            </a:graphic>
+          </wp:inline>
+        </w:drawing>
+      </w:r>
+    </w:p>
+    <w:p>
+      <w:r>
+        <w:rPr>
+          <w:noProof/>
+          <w:lang w:eastAsia="en-IN"/>
+        </w:rPr>
+        <w:drawing>
+          <wp:inline distT="0" distB="0" distL="0" distR="0">
+            <wp:extent cx="5731510" cy="4029968"/>
+            <wp:effectExtent l="0" t="0" r="2540" b="0"/>
+            <wp:docPr id="2" name="Picture 2" descr="The class diagram for the Abstract Factory pattern example"/>
+            <wp:cNvGraphicFramePr>
+              <a:graphicFrameLocks xmlns:a="http://schemas.openxmlformats.org/drawingml/2006/main" noChangeAspect="1"/>
+            </wp:cNvGraphicFramePr>
+            <a:graphic xmlns:a="http://schemas.openxmlformats.org/drawingml/2006/main">
+              <a:graphicData uri="http://schemas.openxmlformats.org/drawingml/2006/picture">
+                <pic:pic xmlns:pic="http://schemas.openxmlformats.org/drawingml/2006/picture">
+                  <pic:nvPicPr>
+                    <pic:cNvPr id="0" name="Picture 1" descr="The class diagram for the Abstract Factory pattern example"/>
+                    <pic:cNvPicPr>
+                      <a:picLocks noChangeAspect="1" noChangeArrowheads="1"/>
+                    </pic:cNvPicPr>
+                  </pic:nvPicPr>
+                  <pic:blipFill>
+                    <a:blip r:embed="rId9">
+                      <a:extLst>
+                        <a:ext uri="{28A0092B-C50C-407E-A947-70E740481C1C}">
+                          <a14:useLocalDpi xmlns:a14="http://schemas.microsoft.com/office/drawing/2010/main" val="0"/>
+                        </a:ext>
+                      </a:extLst>
+                    </a:blip>
+                    <a:srcRect/>
+                    <a:stretch>
+                      <a:fillRect/>
+                    </a:stretch>
+                  </pic:blipFill>
+                  <pic:spPr bwMode="auto">
+                    <a:xfrm>
+                      <a:off x="0" y="0"/>
+                      <a:ext cx="5731510" cy="4029968"/>
+                    </a:xfrm>
+                    <a:prstGeom prst="rect">
+                      <a:avLst/>
+                    </a:prstGeom>
+                    <a:noFill/>
+                    <a:ln>
+                      <a:noFill/>
+                    </a:ln>
+                  </pic:spPr>
+                </pic:pic>
+              </a:graphicData>
+            </a:graphic>
+          </wp:inline>
+        </w:drawing>
+      </w:r>
+    </w:p>
+    <w:p>
+      <w:pPr>
+        <w:pStyle w:val="Heading1"/>
+      </w:pPr>
+      <w:r>
+        <w:lastRenderedPageBreak/>
+        <w:t>Relations wi</w:t>
+      </w:r>
+      <w:bookmarkStart w:id="0" w:name="_GoBack"/>
+      <w:bookmarkEnd w:id="0"/>
+      <w:r>
+        <w:t>th Other Patterns</w:t>
+      </w:r>
+    </w:p>
+    <w:p>
+      <w:pPr>
+        <w:pStyle w:val="NormalWeb"/>
+        <w:numPr>
+          <w:ilvl w:val="0"/>
+          <w:numId w:val="1"/>
+        </w:numPr>
+        <w:shd w:val="clear" w:color="auto" w:fill="FFFFFF"/>
+        <w:ind w:left="0"/>
+        <w:rPr>
+          <w:rFonts w:ascii="Arial" w:hAnsi="Arial" w:cs="Arial"/>
+          <w:color w:val="444444"/>
+        </w:rPr>
+      </w:pPr>
+      <w:r>
+        <w:rPr>
+          <w:rFonts w:ascii="Arial" w:hAnsi="Arial" w:cs="Arial"/>
+          <w:color w:val="444444"/>
+        </w:rPr>
+        <w:t>Many designs start by using </w:t>
+      </w:r>
+      <w:hyperlink r:id="rId10" w:history="1">
+        <w:r>
+          <w:rPr>
+            <w:rStyle w:val="Hyperlink"/>
+            <w:rFonts w:ascii="Arial" w:eastAsiaTheme="majorEastAsia" w:hAnsi="Arial" w:cs="Arial"/>
+            <w:b/>
+            <w:bCs/>
+            <w:color w:val="444444"/>
+          </w:rPr>
+          <w:t>Factory Method</w:t>
+        </w:r>
+      </w:hyperlink>
+      <w:r>
+        <w:rPr>
+          <w:rFonts w:ascii="Arial" w:hAnsi="Arial" w:cs="Arial"/>
+          <w:color w:val="444444"/>
+        </w:rPr>
+        <w:t xml:space="preserve"> (less complicated and more </w:t>
+      </w:r>
+      <w:proofErr w:type="gramStart"/>
+      <w:r>
+        <w:rPr>
+          <w:rFonts w:ascii="Arial" w:hAnsi="Arial" w:cs="Arial"/>
+          <w:color w:val="444444"/>
+        </w:rPr>
+        <w:t>customizable</w:t>
+      </w:r>
+      <w:proofErr w:type="gramEnd"/>
+      <w:r>
+        <w:rPr>
+          <w:rFonts w:ascii="Arial" w:hAnsi="Arial" w:cs="Arial"/>
+          <w:color w:val="444444"/>
+        </w:rPr>
+        <w:t xml:space="preserve"> via subclasses) and evolve toward </w:t>
+      </w:r>
+      <w:hyperlink r:id="rId11" w:history="1">
+        <w:r>
+          <w:rPr>
+            <w:rStyle w:val="Hyperlink"/>
+            <w:rFonts w:ascii="Arial" w:eastAsiaTheme="majorEastAsia" w:hAnsi="Arial" w:cs="Arial"/>
+            <w:b/>
+            <w:bCs/>
+            <w:color w:val="444444"/>
+          </w:rPr>
+          <w:t>Abstract Factory</w:t>
+        </w:r>
+      </w:hyperlink>
+      <w:r>
+        <w:rPr>
+          <w:rFonts w:ascii="Arial" w:hAnsi="Arial" w:cs="Arial"/>
+          <w:color w:val="444444"/>
+        </w:rPr>
+        <w:t>, </w:t>
+      </w:r>
+      <w:hyperlink r:id="rId12" w:history="1">
+        <w:r>
+          <w:rPr>
+            <w:rStyle w:val="Hyperlink"/>
+            <w:rFonts w:ascii="Arial" w:eastAsiaTheme="majorEastAsia" w:hAnsi="Arial" w:cs="Arial"/>
+            <w:b/>
+            <w:bCs/>
+            <w:color w:val="444444"/>
+          </w:rPr>
+          <w:t>Prototype</w:t>
+        </w:r>
+      </w:hyperlink>
+      <w:r>
+        <w:rPr>
+          <w:rFonts w:ascii="Arial" w:hAnsi="Arial" w:cs="Arial"/>
+          <w:color w:val="444444"/>
+        </w:rPr>
+        <w:t>, or </w:t>
+      </w:r>
+      <w:hyperlink r:id="rId13" w:history="1">
+        <w:r>
+          <w:rPr>
+            <w:rStyle w:val="Hyperlink"/>
+            <w:rFonts w:ascii="Arial" w:eastAsiaTheme="majorEastAsia" w:hAnsi="Arial" w:cs="Arial"/>
+            <w:b/>
+            <w:bCs/>
+            <w:color w:val="444444"/>
+          </w:rPr>
+          <w:t>Builder</w:t>
+        </w:r>
+      </w:hyperlink>
+      <w:r>
+        <w:rPr>
+          <w:rFonts w:ascii="Arial" w:hAnsi="Arial" w:cs="Arial"/>
+          <w:color w:val="444444"/>
+        </w:rPr>
+        <w:t> (more flexible, but more complicated).</w:t>
+      </w:r>
+    </w:p>
+    <w:p>
+      <w:pPr>
+        <w:pStyle w:val="NormalWeb"/>
+        <w:numPr>
+          <w:ilvl w:val="0"/>
+          <w:numId w:val="1"/>
+        </w:numPr>
+        <w:shd w:val="clear" w:color="auto" w:fill="FFFFFF"/>
+        <w:ind w:left="0"/>
+        <w:rPr>
+          <w:rFonts w:ascii="Arial" w:hAnsi="Arial" w:cs="Arial"/>
+          <w:color w:val="444444"/>
+        </w:rPr>
+      </w:pPr>
+      <w:hyperlink r:id="rId14" w:history="1">
+        <w:r>
+          <w:rPr>
+            <w:rStyle w:val="Hyperlink"/>
+            <w:rFonts w:ascii="Arial" w:eastAsiaTheme="majorEastAsia" w:hAnsi="Arial" w:cs="Arial"/>
+            <w:b/>
+            <w:bCs/>
+            <w:color w:val="444444"/>
+          </w:rPr>
+          <w:t>Builder</w:t>
+        </w:r>
+      </w:hyperlink>
+      <w:r>
+        <w:rPr>
+          <w:rFonts w:ascii="Arial" w:hAnsi="Arial" w:cs="Arial"/>
+          <w:color w:val="444444"/>
+        </w:rPr>
+        <w:t> focuses on constructing complex objects step by step. </w:t>
+      </w:r>
+      <w:hyperlink r:id="rId15" w:history="1">
+        <w:r>
+          <w:rPr>
+            <w:rStyle w:val="Hyperlink"/>
+            <w:rFonts w:ascii="Arial" w:eastAsiaTheme="majorEastAsia" w:hAnsi="Arial" w:cs="Arial"/>
+            <w:b/>
+            <w:bCs/>
+            <w:color w:val="444444"/>
+          </w:rPr>
+          <w:t>Abstract Factory</w:t>
+        </w:r>
+      </w:hyperlink>
+      <w:r>
+        <w:rPr>
+          <w:rFonts w:ascii="Arial" w:hAnsi="Arial" w:cs="Arial"/>
+          <w:color w:val="444444"/>
+        </w:rPr>
+        <w:t> specializes in creating families of related objects. </w:t>
+      </w:r>
+      <w:r>
+        <w:rPr>
+          <w:rStyle w:val="Emphasis"/>
+          <w:rFonts w:ascii="Arial" w:hAnsi="Arial" w:cs="Arial"/>
+          <w:color w:val="444444"/>
+        </w:rPr>
+        <w:t>Abstract Factory</w:t>
+      </w:r>
+      <w:r>
+        <w:rPr>
+          <w:rFonts w:ascii="Arial" w:hAnsi="Arial" w:cs="Arial"/>
+          <w:color w:val="444444"/>
+        </w:rPr>
+        <w:t> returns the product immediately, whereas </w:t>
+      </w:r>
+      <w:r>
+        <w:rPr>
+          <w:rStyle w:val="Emphasis"/>
+          <w:rFonts w:ascii="Arial" w:hAnsi="Arial" w:cs="Arial"/>
+          <w:color w:val="444444"/>
+        </w:rPr>
+        <w:t>Builder</w:t>
+      </w:r>
+      <w:r>
+        <w:rPr>
+          <w:rFonts w:ascii="Arial" w:hAnsi="Arial" w:cs="Arial"/>
+          <w:color w:val="444444"/>
+        </w:rPr>
+        <w:t> lets you run some additional construction steps before fetching the product.</w:t>
+      </w:r>
+    </w:p>
+    <w:p>
+      <w:pPr>
+        <w:pStyle w:val="NormalWeb"/>
+        <w:numPr>
+          <w:ilvl w:val="0"/>
+          <w:numId w:val="1"/>
+        </w:numPr>
+        <w:shd w:val="clear" w:color="auto" w:fill="FFFFFF"/>
+        <w:ind w:left="0"/>
+        <w:rPr>
+          <w:rFonts w:ascii="Arial" w:hAnsi="Arial" w:cs="Arial"/>
+          <w:color w:val="444444"/>
+        </w:rPr>
+      </w:pPr>
+      <w:hyperlink r:id="rId16" w:history="1">
+        <w:r>
+          <w:rPr>
+            <w:rStyle w:val="Hyperlink"/>
+            <w:rFonts w:ascii="Arial" w:eastAsiaTheme="majorEastAsia" w:hAnsi="Arial" w:cs="Arial"/>
+            <w:b/>
+            <w:bCs/>
+            <w:color w:val="444444"/>
+          </w:rPr>
+          <w:t>Abstract Factory</w:t>
+        </w:r>
+      </w:hyperlink>
+      <w:r>
+        <w:rPr>
+          <w:rFonts w:ascii="Arial" w:hAnsi="Arial" w:cs="Arial"/>
+          <w:color w:val="444444"/>
+        </w:rPr>
+        <w:t> classes are often based on a set of </w:t>
+      </w:r>
+      <w:hyperlink r:id="rId17" w:history="1">
+        <w:r>
+          <w:rPr>
+            <w:rStyle w:val="Hyperlink"/>
+            <w:rFonts w:ascii="Arial" w:eastAsiaTheme="majorEastAsia" w:hAnsi="Arial" w:cs="Arial"/>
+            <w:b/>
+            <w:bCs/>
+            <w:color w:val="444444"/>
+          </w:rPr>
+          <w:t>Factory Methods</w:t>
+        </w:r>
+      </w:hyperlink>
+      <w:r>
+        <w:rPr>
+          <w:rFonts w:ascii="Arial" w:hAnsi="Arial" w:cs="Arial"/>
+          <w:color w:val="444444"/>
+        </w:rPr>
+        <w:t>, but you can also use </w:t>
+      </w:r>
+      <w:hyperlink r:id="rId18" w:history="1">
+        <w:r>
+          <w:rPr>
+            <w:rStyle w:val="Hyperlink"/>
+            <w:rFonts w:ascii="Arial" w:eastAsiaTheme="majorEastAsia" w:hAnsi="Arial" w:cs="Arial"/>
+            <w:b/>
+            <w:bCs/>
+            <w:color w:val="444444"/>
+          </w:rPr>
+          <w:t>Prototype</w:t>
+        </w:r>
+      </w:hyperlink>
+      <w:r>
+        <w:rPr>
+          <w:rFonts w:ascii="Arial" w:hAnsi="Arial" w:cs="Arial"/>
+          <w:color w:val="444444"/>
+        </w:rPr>
+        <w:t> to compose the methods on these classes.</w:t>
+      </w:r>
+    </w:p>
+    <w:p>
+      <w:pPr>
+        <w:pStyle w:val="NormalWeb"/>
+        <w:numPr>
+          <w:ilvl w:val="0"/>
+          <w:numId w:val="1"/>
+        </w:numPr>
+        <w:shd w:val="clear" w:color="auto" w:fill="FFFFFF"/>
+        <w:ind w:left="0"/>
+        <w:rPr>
+          <w:rFonts w:ascii="Arial" w:hAnsi="Arial" w:cs="Arial"/>
+          <w:color w:val="444444"/>
+        </w:rPr>
+      </w:pPr>
+      <w:hyperlink r:id="rId19" w:history="1">
+        <w:r>
+          <w:rPr>
+            <w:rStyle w:val="Hyperlink"/>
+            <w:rFonts w:ascii="Arial" w:eastAsiaTheme="majorEastAsia" w:hAnsi="Arial" w:cs="Arial"/>
+            <w:b/>
+            <w:bCs/>
+            <w:color w:val="444444"/>
+          </w:rPr>
+          <w:t>Abstract Factory</w:t>
+        </w:r>
+      </w:hyperlink>
+      <w:r>
+        <w:rPr>
+          <w:rFonts w:ascii="Arial" w:hAnsi="Arial" w:cs="Arial"/>
+          <w:color w:val="444444"/>
+        </w:rPr>
+        <w:t> can serve as an alternative to </w:t>
+      </w:r>
+      <w:hyperlink r:id="rId20" w:history="1">
+        <w:r>
+          <w:rPr>
+            <w:rStyle w:val="Hyperlink"/>
+            <w:rFonts w:ascii="Arial" w:eastAsiaTheme="majorEastAsia" w:hAnsi="Arial" w:cs="Arial"/>
+            <w:b/>
+            <w:bCs/>
+            <w:color w:val="444444"/>
+          </w:rPr>
+          <w:t>Facade</w:t>
+        </w:r>
+      </w:hyperlink>
+      <w:r>
+        <w:rPr>
+          <w:rFonts w:ascii="Arial" w:hAnsi="Arial" w:cs="Arial"/>
+          <w:color w:val="444444"/>
+        </w:rPr>
+        <w:t> when you only want to hide the way the subsystem objects are created from the client code.</w:t>
+      </w:r>
+    </w:p>
+    <w:p>
+      <w:pPr>
+        <w:pStyle w:val="NormalWeb"/>
+        <w:numPr>
+          <w:ilvl w:val="0"/>
+          <w:numId w:val="1"/>
+        </w:numPr>
+        <w:shd w:val="clear" w:color="auto" w:fill="FFFFFF"/>
+        <w:ind w:left="0"/>
+        <w:rPr>
+          <w:rFonts w:ascii="Arial" w:hAnsi="Arial" w:cs="Arial"/>
+          <w:color w:val="444444"/>
+        </w:rPr>
+      </w:pPr>
+      <w:r>
+        <w:rPr>
+          <w:rFonts w:ascii="Arial" w:hAnsi="Arial" w:cs="Arial"/>
+          <w:color w:val="444444"/>
+        </w:rPr>
+        <w:t>You can use </w:t>
+      </w:r>
+      <w:hyperlink r:id="rId21" w:history="1">
+        <w:r>
+          <w:rPr>
+            <w:rStyle w:val="Hyperlink"/>
+            <w:rFonts w:ascii="Arial" w:eastAsiaTheme="majorEastAsia" w:hAnsi="Arial" w:cs="Arial"/>
+            <w:b/>
+            <w:bCs/>
+            <w:color w:val="444444"/>
+          </w:rPr>
+          <w:t>Abstract Factory</w:t>
+        </w:r>
+      </w:hyperlink>
+      <w:r>
+        <w:rPr>
+          <w:rFonts w:ascii="Arial" w:hAnsi="Arial" w:cs="Arial"/>
+          <w:color w:val="444444"/>
+        </w:rPr>
+        <w:t> along with </w:t>
+      </w:r>
+      <w:hyperlink r:id="rId22" w:history="1">
+        <w:r>
+          <w:rPr>
+            <w:rStyle w:val="Hyperlink"/>
+            <w:rFonts w:ascii="Arial" w:eastAsiaTheme="majorEastAsia" w:hAnsi="Arial" w:cs="Arial"/>
+            <w:b/>
+            <w:bCs/>
+            <w:color w:val="444444"/>
+          </w:rPr>
+          <w:t>Bridge</w:t>
+        </w:r>
+      </w:hyperlink>
+      <w:r>
+        <w:rPr>
+          <w:rFonts w:ascii="Arial" w:hAnsi="Arial" w:cs="Arial"/>
+          <w:color w:val="444444"/>
+        </w:rPr>
+        <w:t>. This pairing is useful when some abstractions defined by </w:t>
+      </w:r>
+      <w:r>
+        <w:rPr>
+          <w:rStyle w:val="Emphasis"/>
+          <w:rFonts w:ascii="Arial" w:hAnsi="Arial" w:cs="Arial"/>
+          <w:color w:val="444444"/>
+        </w:rPr>
+        <w:t>Bridge</w:t>
+      </w:r>
+      <w:r>
+        <w:rPr>
+          <w:rFonts w:ascii="Arial" w:hAnsi="Arial" w:cs="Arial"/>
+          <w:color w:val="444444"/>
+        </w:rPr>
+        <w:t> can only work with specific implementations. In this case, </w:t>
+      </w:r>
+      <w:r>
+        <w:rPr>
+          <w:rStyle w:val="Emphasis"/>
+          <w:rFonts w:ascii="Arial" w:hAnsi="Arial" w:cs="Arial"/>
+          <w:color w:val="444444"/>
+        </w:rPr>
+        <w:t>Abstract Factory</w:t>
+      </w:r>
+      <w:r>
+        <w:rPr>
+          <w:rFonts w:ascii="Arial" w:hAnsi="Arial" w:cs="Arial"/>
+          <w:color w:val="444444"/>
+        </w:rPr>
+        <w:t> can encapsulate these relations and hide the complexity from the client code.</w:t>
+      </w:r>
+    </w:p>
+    <w:p>
+      <w:pPr>
+        <w:pStyle w:val="NormalWeb"/>
+        <w:numPr>
+          <w:ilvl w:val="0"/>
+          <w:numId w:val="1"/>
+        </w:numPr>
+        <w:shd w:val="clear" w:color="auto" w:fill="FFFFFF"/>
+        <w:ind w:left="0"/>
+        <w:rPr>
+          <w:rFonts w:ascii="Arial" w:hAnsi="Arial" w:cs="Arial"/>
+          <w:color w:val="444444"/>
+        </w:rPr>
+      </w:pPr>
+      <w:hyperlink r:id="rId23" w:history="1">
+        <w:r>
+          <w:rPr>
+            <w:rStyle w:val="Hyperlink"/>
+            <w:rFonts w:ascii="Arial" w:eastAsiaTheme="majorEastAsia" w:hAnsi="Arial" w:cs="Arial"/>
+            <w:b/>
+            <w:bCs/>
+            <w:color w:val="444444"/>
+          </w:rPr>
+          <w:t>Abstract Factories</w:t>
+        </w:r>
+      </w:hyperlink>
+      <w:r>
+        <w:rPr>
+          <w:rFonts w:ascii="Arial" w:hAnsi="Arial" w:cs="Arial"/>
+          <w:color w:val="444444"/>
+        </w:rPr>
+        <w:t>, </w:t>
+      </w:r>
+      <w:hyperlink r:id="rId24" w:history="1">
+        <w:r>
+          <w:rPr>
+            <w:rStyle w:val="Hyperlink"/>
+            <w:rFonts w:ascii="Arial" w:eastAsiaTheme="majorEastAsia" w:hAnsi="Arial" w:cs="Arial"/>
+            <w:b/>
+            <w:bCs/>
+            <w:color w:val="444444"/>
+          </w:rPr>
+          <w:t>Builders</w:t>
+        </w:r>
+      </w:hyperlink>
+      <w:r>
+        <w:rPr>
+          <w:rFonts w:ascii="Arial" w:hAnsi="Arial" w:cs="Arial"/>
+          <w:color w:val="444444"/>
+        </w:rPr>
+        <w:t> and </w:t>
+      </w:r>
+      <w:hyperlink r:id="rId25" w:history="1">
+        <w:r>
+          <w:rPr>
+            <w:rStyle w:val="Hyperlink"/>
+            <w:rFonts w:ascii="Arial" w:eastAsiaTheme="majorEastAsia" w:hAnsi="Arial" w:cs="Arial"/>
+            <w:b/>
+            <w:bCs/>
+            <w:color w:val="444444"/>
+          </w:rPr>
+          <w:t>Prototypes</w:t>
+        </w:r>
+      </w:hyperlink>
+      <w:r>
+        <w:rPr>
+          <w:rFonts w:ascii="Arial" w:hAnsi="Arial" w:cs="Arial"/>
+          <w:color w:val="444444"/>
+        </w:rPr>
+        <w:t> can all be implemented as </w:t>
+      </w:r>
+      <w:hyperlink r:id="rId26" w:history="1">
+        <w:r>
+          <w:rPr>
+            <w:rStyle w:val="Hyperlink"/>
+            <w:rFonts w:ascii="Arial" w:eastAsiaTheme="majorEastAsia" w:hAnsi="Arial" w:cs="Arial"/>
+            <w:b/>
+            <w:bCs/>
+            <w:color w:val="444444"/>
+          </w:rPr>
+          <w:t>Singletons</w:t>
+        </w:r>
+      </w:hyperlink>
+      <w:r>
+        <w:rPr>
+          <w:rFonts w:ascii="Arial" w:hAnsi="Arial" w:cs="Arial"/>
+          <w:color w:val="444444"/>
+        </w:rPr>
+        <w:t>.</w:t>
+      </w:r>
+    </w:p>
+    <w:p/>
+    <w:p/>
+    <w:p>
+      <w:pPr>
         <w:pStyle w:val="NormalWeb"/>
         <w:shd w:val="clear" w:color="auto" w:fill="FFFFFF"/>
         <w:spacing w:before="0" w:beforeAutospacing="0" w:after="300" w:afterAutospacing="0"/>
@@ -33,7 +1473,7 @@
           <w:sz w:val="27"/>
           <w:szCs w:val="27"/>
         </w:rPr>
-        <w:t xml:space="preserve">A good example in the Java space is the JAXP </w:t>
+        <w:t xml:space="preserve">A good example in the Java space is the JAXP API. JAXP stands for Java API for xml parsing. Using this API we can read or write and update the elements in </w:t>
       </w:r>
       <w:r>
         <w:rPr>
@@ -42,7 +1482,7 @@
           <w:sz w:val="27"/>
           <w:szCs w:val="27"/>
         </w:rPr>
-        <w:t xml:space="preserve">API. </w:t>
+        <w:t>an</w:t>
       </w:r>
       <w:r>
         <w:rPr>
@@ -51,7 +1491,7 @@
           <w:sz w:val="27"/>
           <w:szCs w:val="27"/>
         </w:rPr>
-        <w:t xml:space="preserve">JAXP stands for Java API for xml </w:t>
+        <w:t xml:space="preserve"> xml file the key class in this API is the document class that represents </w:t>
       </w:r>
       <w:r>
         <w:rPr>
@@ -60,7 +1500,7 @@
           <w:sz w:val="27"/>
           <w:szCs w:val="27"/>
         </w:rPr>
-        <w:t xml:space="preserve">parsing. </w:t>
+        <w:t>an</w:t>
       </w:r>
       <w:r>
         <w:rPr>
@@ -69,17 +1509,21 @@
           <w:sz w:val="27"/>
           <w:szCs w:val="27"/>
         </w:rPr>
-        <w:t xml:space="preserve">Using this API we can read or write and update the elements in </w:t>
-      </w:r>
-      <w:r>
+        <w:t xml:space="preserve"> xml document in memory to create a document class. </w:t>
+      </w:r>
+    </w:p>
+    <w:p>
+      <w:pPr>
+        <w:pStyle w:val="NormalWeb"/>
+        <w:shd w:val="clear" w:color="auto" w:fill="FFFFFF"/>
+        <w:spacing w:before="0" w:beforeAutospacing="0" w:after="300" w:afterAutospacing="0"/>
         <w:rPr>
           <w:rFonts w:ascii="Segoe UI" w:hAnsi="Segoe UI" w:cs="Segoe UI"/>
           <w:color w:val="1C1D1F"/>
           <w:sz w:val="27"/>
           <w:szCs w:val="27"/>
         </w:rPr>
-        <w:t>an</w:t>
-      </w:r>
+      </w:pPr>
       <w:r>
         <w:rPr>
           <w:rFonts w:ascii="Segoe UI" w:hAnsi="Segoe UI" w:cs="Segoe UI"/>
@@ -87,119 +1531,7 @@
           <w:sz w:val="27"/>
           <w:szCs w:val="27"/>
         </w:rPr>
-        <w:t xml:space="preserve"> xml file the key class in this API is the document class that represents </w:t>
-      </w:r>
-      <w:r>
-        <w:rPr>
-          <w:rFonts w:ascii="Segoe UI" w:hAnsi="Segoe UI" w:cs="Segoe UI"/>
-          <w:color w:val="1C1D1F"/>
-          <w:sz w:val="27"/>
-          <w:szCs w:val="27"/>
-        </w:rPr>
-        <w:t>an</w:t>
-      </w:r>
-      <w:r>
-        <w:rPr>
-          <w:rFonts w:ascii="Segoe UI" w:hAnsi="Segoe UI" w:cs="Segoe UI"/>
-          <w:color w:val="1C1D1F"/>
-          <w:sz w:val="27"/>
-          <w:szCs w:val="27"/>
-        </w:rPr>
-        <w:t xml:space="preserve"> xml document in memory to create a document </w:t>
-      </w:r>
-      <w:r>
-        <w:rPr>
-          <w:rFonts w:ascii="Segoe UI" w:hAnsi="Segoe UI" w:cs="Segoe UI"/>
-          <w:color w:val="1C1D1F"/>
-          <w:sz w:val="27"/>
-          <w:szCs w:val="27"/>
-        </w:rPr>
-        <w:t xml:space="preserve">class. </w:t>
-      </w:r>
-    </w:p>
-    <w:p>
-      <w:pPr>
-        <w:pStyle w:val="NormalWeb"/>
-        <w:shd w:val="clear" w:color="auto" w:fill="FFFFFF"/>
-        <w:spacing w:before="0" w:beforeAutospacing="0" w:after="300" w:afterAutospacing="0"/>
-        <w:rPr>
-          <w:rFonts w:ascii="Segoe UI" w:hAnsi="Segoe UI" w:cs="Segoe UI"/>
-          <w:color w:val="1C1D1F"/>
-          <w:sz w:val="27"/>
-          <w:szCs w:val="27"/>
-        </w:rPr>
-      </w:pPr>
-      <w:r>
-        <w:rPr>
-          <w:rFonts w:ascii="Segoe UI" w:hAnsi="Segoe UI" w:cs="Segoe UI"/>
-          <w:color w:val="1C1D1F"/>
-          <w:sz w:val="27"/>
-          <w:szCs w:val="27"/>
-        </w:rPr>
-        <w:t>We</w:t>
-      </w:r>
-      <w:r>
-        <w:rPr>
-          <w:rFonts w:ascii="Segoe UI" w:hAnsi="Segoe UI" w:cs="Segoe UI"/>
-          <w:color w:val="1C1D1F"/>
-          <w:sz w:val="27"/>
-          <w:szCs w:val="27"/>
-        </w:rPr>
-        <w:t xml:space="preserve"> use that document </w:t>
-      </w:r>
-      <w:r>
-        <w:rPr>
-          <w:rFonts w:ascii="Segoe UI" w:hAnsi="Segoe UI" w:cs="Segoe UI"/>
-          <w:color w:val="1C1D1F"/>
-          <w:sz w:val="27"/>
-          <w:szCs w:val="27"/>
-        </w:rPr>
-        <w:t>builder. So</w:t>
-      </w:r>
-      <w:r>
-        <w:rPr>
-          <w:rFonts w:ascii="Segoe UI" w:hAnsi="Segoe UI" w:cs="Segoe UI"/>
-          <w:color w:val="1C1D1F"/>
-          <w:sz w:val="27"/>
-          <w:szCs w:val="27"/>
-        </w:rPr>
-        <w:t xml:space="preserve"> this document builder is a factory class and there is one more class </w:t>
-      </w:r>
-      <w:r>
-        <w:rPr>
-          <w:rFonts w:ascii="Segoe UI" w:hAnsi="Segoe UI" w:cs="Segoe UI"/>
-          <w:color w:val="1C1D1F"/>
-          <w:sz w:val="27"/>
-          <w:szCs w:val="27"/>
-        </w:rPr>
-        <w:t>document. Build</w:t>
-      </w:r>
-      <w:r>
-        <w:rPr>
-          <w:rFonts w:ascii="Segoe UI" w:hAnsi="Segoe UI" w:cs="Segoe UI"/>
-          <w:color w:val="1C1D1F"/>
-          <w:sz w:val="27"/>
-          <w:szCs w:val="27"/>
-        </w:rPr>
-        <w:t xml:space="preserve"> a factory which is responsible for creating the document builder </w:t>
-      </w:r>
-      <w:r>
-        <w:rPr>
-          <w:rFonts w:ascii="Segoe UI" w:hAnsi="Segoe UI" w:cs="Segoe UI"/>
-          <w:color w:val="1C1D1F"/>
-          <w:sz w:val="27"/>
-          <w:szCs w:val="27"/>
-        </w:rPr>
-        <w:t>itself. So</w:t>
-      </w:r>
-      <w:r>
-        <w:rPr>
-          <w:rFonts w:ascii="Segoe UI" w:hAnsi="Segoe UI" w:cs="Segoe UI"/>
-          <w:color w:val="1C1D1F"/>
-          <w:sz w:val="27"/>
-          <w:szCs w:val="27"/>
-        </w:rPr>
-        <w:t xml:space="preserve"> the document builder factory is </w:t>
+        <w:t xml:space="preserve">We use that document builder. So this document builder is a factory class and there is one more class document. Build a factory which is responsible for creating the document builder itself. So the document builder factory is </w:t>
       </w:r>
       <w:r>
         <w:rPr>
@@ -249,7 +1581,7 @@
           <w:szCs w:val="27"/>
           <w:highlight w:val="yellow"/>
         </w:rPr>
-        <w:t xml:space="preserve">data access </w:t>
+        <w:t>data access object</w:t>
       </w:r>
       <w:r>
         <w:rPr>
@@ -257,19 +1589,22 @@
           <w:color w:val="1C1D1F"/>
           <w:sz w:val="27"/>
           <w:szCs w:val="27"/>
-          <w:highlight w:val="yellow"/>
-        </w:rPr>
-        <w:t>object</w:t>
-      </w:r>
-      <w:r>
+        </w:rPr>
+        <w:t>. We’ll learn more about it in sections later on. It simply is a class that can read write create update data we can have different types of DAO'sDAO's that deal with xml data and DAO's that deal with DB data and within xml we can have employee information department information.</w:t>
+      </w:r>
+    </w:p>
+    <w:p>
+      <w:pPr>
+        <w:pStyle w:val="NormalWeb"/>
+        <w:shd w:val="clear" w:color="auto" w:fill="FFFFFF"/>
+        <w:spacing w:before="0" w:beforeAutospacing="0" w:after="300" w:afterAutospacing="0"/>
         <w:rPr>
           <w:rFonts w:ascii="Segoe UI" w:hAnsi="Segoe UI" w:cs="Segoe UI"/>
           <w:color w:val="1C1D1F"/>
           <w:sz w:val="27"/>
           <w:szCs w:val="27"/>
         </w:rPr>
-        <w:t>. We’ll</w:t>
-      </w:r>
+      </w:pPr>
       <w:r>
         <w:rPr>
           <w:rFonts w:ascii="Segoe UI" w:hAnsi="Segoe UI" w:cs="Segoe UI"/>
@@ -277,7 +1612,7 @@
           <w:sz w:val="27"/>
           <w:szCs w:val="27"/>
         </w:rPr>
-        <w:t xml:space="preserve"> learn more about it in sections later </w:t>
+        <w:t xml:space="preserve">Similarly within that database we can have employ information and department information. So you can see that we can have a factory to deal with these separate DOA's we can have a DB DAO factory that can give us </w:t>
       </w:r>
       <w:r>
         <w:rPr>
@@ -286,39 +1621,44 @@
           <w:sz w:val="27"/>
           <w:szCs w:val="27"/>
         </w:rPr>
-        <w:t>on. It</w:t>
-      </w:r>
-      <w:r>
+        <w:lastRenderedPageBreak/>
+        <w:t>one of these classes here when our application needs them and we can have a xml DAO factory which can give one of the classes here.</w:t>
+      </w:r>
+    </w:p>
+    <w:p>
+      <w:pPr>
+        <w:pStyle w:val="NormalWeb"/>
+        <w:shd w:val="clear" w:color="auto" w:fill="FFFFFF"/>
+        <w:spacing w:before="0" w:beforeAutospacing="0" w:after="300" w:afterAutospacing="0"/>
         <w:rPr>
           <w:rFonts w:ascii="Segoe UI" w:hAnsi="Segoe UI" w:cs="Segoe UI"/>
           <w:color w:val="1C1D1F"/>
           <w:sz w:val="27"/>
           <w:szCs w:val="27"/>
         </w:rPr>
-        <w:t xml:space="preserve"> simply is a class that can read write create update data we can have different types of DAO'sDAO's that deal with xml data and DAO's that deal with DB data and within xml we can have employee information department information.</w:t>
-      </w:r>
-    </w:p>
-    <w:p>
-      <w:pPr>
-        <w:pStyle w:val="NormalWeb"/>
-        <w:shd w:val="clear" w:color="auto" w:fill="FFFFFF"/>
-        <w:spacing w:before="0" w:beforeAutospacing="0" w:after="300" w:afterAutospacing="0"/>
+      </w:pPr>
+      <w:r>
         <w:rPr>
           <w:rFonts w:ascii="Segoe UI" w:hAnsi="Segoe UI" w:cs="Segoe UI"/>
           <w:color w:val="1C1D1F"/>
           <w:sz w:val="27"/>
           <w:szCs w:val="27"/>
         </w:rPr>
-      </w:pPr>
-      <w:r>
+        <w:t>Now to get one of these factories themselves these factories will first implement a DAO abstract factory or they will extend DAO abstract factory class and we will have a producer which is responsible for creating one of these factories so abstract factory is a factory off factories.</w:t>
+      </w:r>
+    </w:p>
+    <w:p>
+      <w:pPr>
+        <w:pStyle w:val="NormalWeb"/>
+        <w:shd w:val="clear" w:color="auto" w:fill="FFFFFF"/>
+        <w:spacing w:before="0" w:beforeAutospacing="0" w:after="300" w:afterAutospacing="0"/>
         <w:rPr>
           <w:rFonts w:ascii="Segoe UI" w:hAnsi="Segoe UI" w:cs="Segoe UI"/>
           <w:color w:val="1C1D1F"/>
           <w:sz w:val="27"/>
           <w:szCs w:val="27"/>
         </w:rPr>
-        <w:t xml:space="preserve">Similarly within that database we can have employ information and department </w:t>
-      </w:r>
+      </w:pPr>
       <w:r>
         <w:rPr>
           <w:rFonts w:ascii="Segoe UI" w:hAnsi="Segoe UI" w:cs="Segoe UI"/>
@@ -326,17 +1666,21 @@
           <w:sz w:val="27"/>
           <w:szCs w:val="27"/>
         </w:rPr>
-        <w:t>information. So</w:t>
-      </w:r>
-      <w:r>
+        <w:t>It simply creates the factory we need. When we have multiple factories we see in our application.</w:t>
+      </w:r>
+    </w:p>
+    <w:p>
+      <w:pPr>
+        <w:pStyle w:val="NormalWeb"/>
+        <w:shd w:val="clear" w:color="auto" w:fill="FFFFFF"/>
+        <w:spacing w:before="0" w:beforeAutospacing="0" w:after="300" w:afterAutospacing="0"/>
         <w:rPr>
           <w:rFonts w:ascii="Segoe UI" w:hAnsi="Segoe UI" w:cs="Segoe UI"/>
           <w:color w:val="1C1D1F"/>
           <w:sz w:val="27"/>
           <w:szCs w:val="27"/>
         </w:rPr>
-        <w:t xml:space="preserve"> you can see that we can have a factory to deal with these separate DOA's we can have a DB DAO factory that can give us one of these classes here when our application needs them and we can have a xml DAO factory which can give one of the classes here.</w:t>
-      </w:r>
+      </w:pPr>
     </w:p>
     <w:p>
       <w:pPr>
@@ -350,93 +1694,18 @@
           <w:szCs w:val="27"/>
         </w:rPr>
       </w:pPr>
-      <w:r>
+    </w:p>
+    <w:p>
+      <w:pPr>
+        <w:pStyle w:val="NormalWeb"/>
+        <w:shd w:val="clear" w:color="auto" w:fill="FFFFFF"/>
+        <w:spacing w:before="0" w:beforeAutospacing="0" w:after="300" w:afterAutospacing="0"/>
         <w:rPr>
           <w:rFonts w:ascii="Segoe UI" w:hAnsi="Segoe UI" w:cs="Segoe UI"/>
           <w:color w:val="1C1D1F"/>
           <w:sz w:val="27"/>
           <w:szCs w:val="27"/>
         </w:rPr>
-        <w:t>Now to get one of these factories themselves these factories will first implement a DAO abstract factory or they will extend DAO abstract factory class and we will have a producer which is responsible for creating one of these factories so abstract factory is a factory off factories.</w:t>
-      </w:r>
-    </w:p>
-    <w:p>
-      <w:pPr>
-        <w:pStyle w:val="NormalWeb"/>
-        <w:shd w:val="clear" w:color="auto" w:fill="FFFFFF"/>
-        <w:spacing w:before="0" w:beforeAutospacing="0" w:after="300" w:afterAutospacing="0"/>
-        <w:rPr>
-          <w:rFonts w:ascii="Segoe UI" w:hAnsi="Segoe UI" w:cs="Segoe UI"/>
-          <w:color w:val="1C1D1F"/>
-          <w:sz w:val="27"/>
-          <w:szCs w:val="27"/>
-        </w:rPr>
-      </w:pPr>
-      <w:r>
-        <w:rPr>
-          <w:rFonts w:ascii="Segoe UI" w:hAnsi="Segoe UI" w:cs="Segoe UI"/>
-          <w:color w:val="1C1D1F"/>
-          <w:sz w:val="27"/>
-          <w:szCs w:val="27"/>
-        </w:rPr>
-        <w:t xml:space="preserve">It simply creates the factory we need. </w:t>
-      </w:r>
-      <w:r>
-        <w:rPr>
-          <w:rFonts w:ascii="Segoe UI" w:hAnsi="Segoe UI" w:cs="Segoe UI"/>
-          <w:color w:val="1C1D1F"/>
-          <w:sz w:val="27"/>
-          <w:szCs w:val="27"/>
-        </w:rPr>
-        <w:t>When</w:t>
-      </w:r>
-      <w:r>
-        <w:rPr>
-          <w:rFonts w:ascii="Segoe UI" w:hAnsi="Segoe UI" w:cs="Segoe UI"/>
-          <w:color w:val="1C1D1F"/>
-          <w:sz w:val="27"/>
-          <w:szCs w:val="27"/>
-        </w:rPr>
-        <w:t xml:space="preserve"> we have multiple factories we see in our application.</w:t>
-      </w:r>
-    </w:p>
-    <w:p>
-      <w:pPr>
-        <w:pStyle w:val="NormalWeb"/>
-        <w:shd w:val="clear" w:color="auto" w:fill="FFFFFF"/>
-        <w:spacing w:before="0" w:beforeAutospacing="0" w:after="300" w:afterAutospacing="0"/>
-        <w:rPr>
-          <w:rFonts w:ascii="Segoe UI" w:hAnsi="Segoe UI" w:cs="Segoe UI"/>
-          <w:color w:val="1C1D1F"/>
-          <w:sz w:val="27"/>
-          <w:szCs w:val="27"/>
-        </w:rPr>
-      </w:pPr>
-    </w:p>
-    <w:p>
-      <w:pPr>
-        <w:pStyle w:val="NormalWeb"/>
-        <w:shd w:val="clear" w:color="auto" w:fill="FFFFFF"/>
-        <w:spacing w:before="0" w:beforeAutospacing="0" w:after="300" w:afterAutospacing="0"/>
-        <w:rPr>
-          <w:rFonts w:ascii="Segoe UI" w:hAnsi="Segoe UI" w:cs="Segoe UI"/>
-          <w:color w:val="1C1D1F"/>
-          <w:sz w:val="27"/>
-          <w:szCs w:val="27"/>
-        </w:rPr>
-      </w:pPr>
-    </w:p>
-    <w:p>
-      <w:pPr>
-        <w:pStyle w:val="NormalWeb"/>
-        <w:shd w:val="clear" w:color="auto" w:fill="FFFFFF"/>
-        <w:spacing w:before="0" w:beforeAutospacing="0" w:after="300" w:afterAutospacing="0"/>
-        <w:rPr>
-          <w:rFonts w:ascii="Segoe UI" w:hAnsi="Segoe UI" w:cs="Segoe UI"/>
-          <w:color w:val="1C1D1F"/>
-          <w:sz w:val="27"/>
-          <w:szCs w:val="27"/>
-        </w:rPr>
       </w:pPr>
     </w:p>
     <w:p>
@@ -444,13 +1713,7 @@
         <w:pStyle w:val="Heading1"/>
       </w:pPr>
       <w:r>
-        <w:lastRenderedPageBreak/>
-        <w:t>U</w:t>
-      </w:r>
-      <w:bookmarkStart w:id="0" w:name="_GoBack"/>
-      <w:bookmarkEnd w:id="0"/>
-      <w:r>
-        <w:t>ML</w:t>
+        <w:t>UML</w:t>
       </w:r>
     </w:p>
     <w:p>
@@ -487,7 +1750,7 @@
                     </pic:cNvPicPr>
                   </pic:nvPicPr>
                   <pic:blipFill>
-                    <a:blip r:embed="rId4">
+                    <a:blip r:embed="rId27">
                       <a:extLst>
                         <a:ext uri="{28A0092B-C50C-407E-A947-70E740481C1C}">
                           <a14:useLocalDpi xmlns:a14="http://schemas.microsoft.com/office/drawing/2010/main" val="0"/>
@@ -554,6 +1817,279 @@
     </w:sectPr>
   </w:body>
 </w:document>
+</file>
+
+<file path=word/numbering.xml><?xml version="1.0" encoding="utf-8"?>
+<w:numbering xmlns:wpc="http://schemas.microsoft.com/office/word/2010/wordprocessingCanvas" xmlns:mc="http://schemas.openxmlformats.org/markup-compatibility/2006" xmlns:o="urn:schemas-microsoft-com:office:office" xmlns:r="http://schemas.openxmlformats.org/officeDocument/2006/relationships" xmlns:m="http://schemas.openxmlformats.org/officeDocument/2006/math" xmlns:v="urn:schemas-microsoft-com:vml" xmlns:wp14="http://schemas.microsoft.com/office/word/2010/wordprocessingDrawing" xmlns:wp="http://schemas.openxmlformats.org/drawingml/2006/wordprocessingDrawing" xmlns:w10="urn:schemas-microsoft-com:office:word" xmlns:w="http://schemas.openxmlformats.org/wordprocessingml/2006/main" xmlns:w14="http://schemas.microsoft.com/office/word/2010/wordml" xmlns:w15="http://schemas.microsoft.com/office/word/2012/wordml" xmlns:wpg="http://schemas.microsoft.com/office/word/2010/wordprocessingGroup" xmlns:wpi="http://schemas.microsoft.com/office/word/2010/wordprocessingInk" xmlns:wne="http://schemas.microsoft.com/office/word/2006/wordml" xmlns:wps="http://schemas.microsoft.com/office/word/2010/wordprocessingShape" mc:Ignorable="w14 w15 wp14">
+  <w:abstractNum w:abstractNumId="0" w15:restartNumberingAfterBreak="0">
+    <w:nsid w:val="0BE16AF6"/>
+    <w:multiLevelType w:val="multilevel"/>
+    <w:tmpl w:val="4EDCC8FA"/>
+    <w:lvl w:ilvl="0">
+      <w:start w:val="1"/>
+      <w:numFmt w:val="decimal"/>
+      <w:lvlText w:val="%1."/>
+      <w:lvlJc w:val="left"/>
+      <w:pPr>
+        <w:tabs>
+          <w:tab w:val="num" w:pos="720"/>
+        </w:tabs>
+        <w:ind w:left="720" w:hanging="360"/>
+      </w:pPr>
+    </w:lvl>
+    <w:lvl w:ilvl="1" w:tentative="1">
+      <w:start w:val="1"/>
+      <w:numFmt w:val="decimal"/>
+      <w:lvlText w:val="%2."/>
+      <w:lvlJc w:val="left"/>
+      <w:pPr>
+        <w:tabs>
+          <w:tab w:val="num" w:pos="1440"/>
+        </w:tabs>
+        <w:ind w:left="1440" w:hanging="360"/>
+      </w:pPr>
+    </w:lvl>
+    <w:lvl w:ilvl="2" w:tentative="1">
+      <w:start w:val="1"/>
+      <w:numFmt w:val="decimal"/>
+      <w:lvlText w:val="%3."/>
+      <w:lvlJc w:val="left"/>
+      <w:pPr>
+        <w:tabs>
+          <w:tab w:val="num" w:pos="2160"/>
+        </w:tabs>
+        <w:ind w:left="2160" w:hanging="360"/>
+      </w:pPr>
+    </w:lvl>
+    <w:lvl w:ilvl="3" w:tentative="1">
+      <w:start w:val="1"/>
+      <w:numFmt w:val="decimal"/>
+      <w:lvlText w:val="%4."/>
+      <w:lvlJc w:val="left"/>
+      <w:pPr>
+        <w:tabs>
+          <w:tab w:val="num" w:pos="2880"/>
+        </w:tabs>
+        <w:ind w:left="2880" w:hanging="360"/>
+      </w:pPr>
+    </w:lvl>
+    <w:lvl w:ilvl="4" w:tentative="1">
+      <w:start w:val="1"/>
+      <w:numFmt w:val="decimal"/>
+      <w:lvlText w:val="%5."/>
+      <w:lvlJc w:val="left"/>
+      <w:pPr>
+        <w:tabs>
+          <w:tab w:val="num" w:pos="3600"/>
+        </w:tabs>
+        <w:ind w:left="3600" w:hanging="360"/>
+      </w:pPr>
+    </w:lvl>
+    <w:lvl w:ilvl="5" w:tentative="1">
+      <w:start w:val="1"/>
+      <w:numFmt w:val="decimal"/>
+      <w:lvlText w:val="%6."/>
+      <w:lvlJc w:val="left"/>
+      <w:pPr>
+        <w:tabs>
+          <w:tab w:val="num" w:pos="4320"/>
+        </w:tabs>
+        <w:ind w:left="4320" w:hanging="360"/>
+      </w:pPr>
+    </w:lvl>
+    <w:lvl w:ilvl="6" w:tentative="1">
+      <w:start w:val="1"/>
+      <w:numFmt w:val="decimal"/>
+      <w:lvlText w:val="%7."/>
+      <w:lvlJc w:val="left"/>
+      <w:pPr>
+        <w:tabs>
+          <w:tab w:val="num" w:pos="5040"/>
+        </w:tabs>
+        <w:ind w:left="5040" w:hanging="360"/>
+      </w:pPr>
+    </w:lvl>
+    <w:lvl w:ilvl="7" w:tentative="1">
+      <w:start w:val="1"/>
+      <w:numFmt w:val="decimal"/>
+      <w:lvlText w:val="%8."/>
+      <w:lvlJc w:val="left"/>
+      <w:pPr>
+        <w:tabs>
+          <w:tab w:val="num" w:pos="5760"/>
+        </w:tabs>
+        <w:ind w:left="5760" w:hanging="360"/>
+      </w:pPr>
+    </w:lvl>
+    <w:lvl w:ilvl="8" w:tentative="1">
+      <w:start w:val="1"/>
+      <w:numFmt w:val="decimal"/>
+      <w:lvlText w:val="%9."/>
+      <w:lvlJc w:val="left"/>
+      <w:pPr>
+        <w:tabs>
+          <w:tab w:val="num" w:pos="6480"/>
+        </w:tabs>
+        <w:ind w:left="6480" w:hanging="360"/>
+      </w:pPr>
+    </w:lvl>
+  </w:abstractNum>
+  <w:abstractNum w:abstractNumId="1" w15:restartNumberingAfterBreak="0">
+    <w:nsid w:val="4AE27226"/>
+    <w:multiLevelType w:val="multilevel"/>
+    <w:tmpl w:val="CE36676C"/>
+    <w:lvl w:ilvl="0">
+      <w:start w:val="1"/>
+      <w:numFmt w:val="bullet"/>
+      <w:lvlText w:val=""/>
+      <w:lvlJc w:val="left"/>
+      <w:pPr>
+        <w:tabs>
+          <w:tab w:val="num" w:pos="720"/>
+        </w:tabs>
+        <w:ind w:left="720" w:hanging="360"/>
+      </w:pPr>
+      <w:rPr>
+        <w:rFonts w:ascii="Symbol" w:hAnsi="Symbol" w:hint="default"/>
+        <w:sz w:val="20"/>
+      </w:rPr>
+    </w:lvl>
+    <w:lvl w:ilvl="1" w:tentative="1">
+      <w:start w:val="1"/>
+      <w:numFmt w:val="bullet"/>
+      <w:lvlText w:val="o"/>
+      <w:lvlJc w:val="left"/>
+      <w:pPr>
+        <w:tabs>
+          <w:tab w:val="num" w:pos="1440"/>
+        </w:tabs>
+        <w:ind w:left="1440" w:hanging="360"/>
+      </w:pPr>
+      <w:rPr>
+        <w:rFonts w:ascii="Courier New" w:hAnsi="Courier New" w:hint="default"/>
+        <w:sz w:val="20"/>
+      </w:rPr>
+    </w:lvl>
+    <w:lvl w:ilvl="2" w:tentative="1">
+      <w:start w:val="1"/>
+      <w:numFmt w:val="bullet"/>
+      <w:lvlText w:val=""/>
+      <w:lvlJc w:val="left"/>
+      <w:pPr>
+        <w:tabs>
+          <w:tab w:val="num" w:pos="2160"/>
+        </w:tabs>
+        <w:ind w:left="2160" w:hanging="360"/>
+      </w:pPr>
+      <w:rPr>
+        <w:rFonts w:ascii="Wingdings" w:hAnsi="Wingdings" w:hint="default"/>
+        <w:sz w:val="20"/>
+      </w:rPr>
+    </w:lvl>
+    <w:lvl w:ilvl="3" w:tentative="1">
+      <w:start w:val="1"/>
+      <w:numFmt w:val="bullet"/>
+      <w:lvlText w:val=""/>
+      <w:lvlJc w:val="left"/>
+      <w:pPr>
+        <w:tabs>
+          <w:tab w:val="num" w:pos="2880"/>
+        </w:tabs>
+        <w:ind w:left="2880" w:hanging="360"/>
+      </w:pPr>
+      <w:rPr>
+        <w:rFonts w:ascii="Wingdings" w:hAnsi="Wingdings" w:hint="default"/>
+        <w:sz w:val="20"/>
+      </w:rPr>
+    </w:lvl>
+    <w:lvl w:ilvl="4" w:tentative="1">
+      <w:start w:val="1"/>
+      <w:numFmt w:val="bullet"/>
+      <w:lvlText w:val=""/>
+      <w:lvlJc w:val="left"/>
+      <w:pPr>
+        <w:tabs>
+          <w:tab w:val="num" w:pos="3600"/>
+        </w:tabs>
+        <w:ind w:left="3600" w:hanging="360"/>
+      </w:pPr>
+      <w:rPr>
+        <w:rFonts w:ascii="Wingdings" w:hAnsi="Wingdings" w:hint="default"/>
+        <w:sz w:val="20"/>
+      </w:rPr>
+    </w:lvl>
+    <w:lvl w:ilvl="5" w:tentative="1">
+      <w:start w:val="1"/>
+      <w:numFmt w:val="bullet"/>
+      <w:lvlText w:val=""/>
+      <w:lvlJc w:val="left"/>
+      <w:pPr>
+        <w:tabs>
+          <w:tab w:val="num" w:pos="4320"/>
+        </w:tabs>
+        <w:ind w:left="4320" w:hanging="360"/>
+      </w:pPr>
+      <w:rPr>
+        <w:rFonts w:ascii="Wingdings" w:hAnsi="Wingdings" w:hint="default"/>
+        <w:sz w:val="20"/>
+      </w:rPr>
+    </w:lvl>
+    <w:lvl w:ilvl="6" w:tentative="1">
+      <w:start w:val="1"/>
+      <w:numFmt w:val="bullet"/>
+      <w:lvlText w:val=""/>
+      <w:lvlJc w:val="left"/>
+      <w:pPr>
+        <w:tabs>
+          <w:tab w:val="num" w:pos="5040"/>
+        </w:tabs>
+        <w:ind w:left="5040" w:hanging="360"/>
+      </w:pPr>
+      <w:rPr>
+        <w:rFonts w:ascii="Wingdings" w:hAnsi="Wingdings" w:hint="default"/>
+        <w:sz w:val="20"/>
+      </w:rPr>
+    </w:lvl>
+    <w:lvl w:ilvl="7" w:tentative="1">
+      <w:start w:val="1"/>
+      <w:numFmt w:val="bullet"/>
+      <w:lvlText w:val=""/>
+      <w:lvlJc w:val="left"/>
+      <w:pPr>
+        <w:tabs>
+          <w:tab w:val="num" w:pos="5760"/>
+        </w:tabs>
+        <w:ind w:left="5760" w:hanging="360"/>
+      </w:pPr>
+      <w:rPr>
+        <w:rFonts w:ascii="Wingdings" w:hAnsi="Wingdings" w:hint="default"/>
+        <w:sz w:val="20"/>
+      </w:rPr>
+    </w:lvl>
+    <w:lvl w:ilvl="8" w:tentative="1">
+      <w:start w:val="1"/>
+      <w:numFmt w:val="bullet"/>
+      <w:lvlText w:val=""/>
+      <w:lvlJc w:val="left"/>
+      <w:pPr>
+        <w:tabs>
+          <w:tab w:val="num" w:pos="6480"/>
+        </w:tabs>
+        <w:ind w:left="6480" w:hanging="360"/>
+      </w:pPr>
+      <w:rPr>
+        <w:rFonts w:ascii="Wingdings" w:hAnsi="Wingdings" w:hint="default"/>
+        <w:sz w:val="20"/>
+      </w:rPr>
+    </w:lvl>
+  </w:abstractNum>
+  <w:num w:numId="1">
+    <w:abstractNumId w:val="1"/>
+  </w:num>
+  <w:num w:numId="2">
+    <w:abstractNumId w:val="0"/>
+  </w:num>
+</w:numbering>
 </file>
 
 <file path=word/styles.xml><?xml version="1.0" encoding="utf-8"?>
@@ -971,6 +2507,29 @@
       <w:szCs w:val="32"/>
     </w:rPr>
   </w:style>
+  <w:style w:type="paragraph" w:styleId="Heading2">
+    <w:name w:val="heading 2"/>
+    <w:basedOn w:val="Normal"/>
+    <w:next w:val="Normal"/>
+    <w:link w:val="Heading2Char"/>
+    <w:uiPriority w:val="9"/>
+    <w:semiHidden/>
+    <w:unhideWhenUsed/>
+    <w:qFormat/>
+    <w:rsid w:val="00540E1C"/>
+    <w:pPr>
+      <w:keepNext/>
+      <w:keepLines/>
+      <w:spacing w:before="40" w:after="0"/>
+      <w:outlineLvl w:val="1"/>
+    </w:pPr>
+    <w:rPr>
+      <w:rFonts w:asciiTheme="majorHAnsi" w:eastAsiaTheme="majorEastAsia" w:hAnsiTheme="majorHAnsi" w:cstheme="majorBidi"/>
+      <w:color w:val="2E74B5" w:themeColor="accent1" w:themeShade="BF"/>
+      <w:sz w:val="26"/>
+      <w:szCs w:val="26"/>
+    </w:rPr>
+  </w:style>
   <w:style w:type="character" w:default="1" w:styleId="DefaultParagraphFont">
     <w:name w:val="Default Paragraph Font"/>
     <w:uiPriority w:val="1"/>
@@ -1026,6 +2585,67 @@
       <w:color w:val="2E74B5" w:themeColor="accent1" w:themeShade="BF"/>
       <w:sz w:val="32"/>
       <w:szCs w:val="32"/>
+    </w:rPr>
+  </w:style>
+  <w:style w:type="character" w:customStyle="1" w:styleId="Heading2Char">
+    <w:name w:val="Heading 2 Char"/>
+    <w:basedOn w:val="DefaultParagraphFont"/>
+    <w:link w:val="Heading2"/>
+    <w:uiPriority w:val="9"/>
+    <w:semiHidden/>
+    <w:rsid w:val="00540E1C"/>
+    <w:rPr>
+      <w:rFonts w:asciiTheme="majorHAnsi" w:eastAsiaTheme="majorEastAsia" w:hAnsiTheme="majorHAnsi" w:cstheme="majorBidi"/>
+      <w:color w:val="2E74B5" w:themeColor="accent1" w:themeShade="BF"/>
+      <w:sz w:val="26"/>
+      <w:szCs w:val="26"/>
+    </w:rPr>
+  </w:style>
+  <w:style w:type="character" w:styleId="Hyperlink">
+    <w:name w:val="Hyperlink"/>
+    <w:basedOn w:val="DefaultParagraphFont"/>
+    <w:uiPriority w:val="99"/>
+    <w:semiHidden/>
+    <w:unhideWhenUsed/>
+    <w:rsid w:val="00540E1C"/>
+    <w:rPr>
+      <w:color w:val="0000FF"/>
+      <w:u w:val="single"/>
+    </w:rPr>
+  </w:style>
+  <w:style w:type="character" w:styleId="Emphasis">
+    <w:name w:val="Emphasis"/>
+    <w:basedOn w:val="DefaultParagraphFont"/>
+    <w:uiPriority w:val="20"/>
+    <w:qFormat/>
+    <w:rsid w:val="00540E1C"/>
+    <w:rPr>
+      <w:i/>
+      <w:iCs/>
+    </w:rPr>
+  </w:style>
+  <w:style w:type="character" w:styleId="HTMLCode">
+    <w:name w:val="HTML Code"/>
+    <w:basedOn w:val="DefaultParagraphFont"/>
+    <w:uiPriority w:val="99"/>
+    <w:semiHidden/>
+    <w:unhideWhenUsed/>
+    <w:rsid w:val="00540E1C"/>
+    <w:rPr>
+      <w:rFonts w:ascii="Courier New" w:eastAsia="Times New Roman" w:hAnsi="Courier New" w:cs="Courier New"/>
+      <w:sz w:val="20"/>
+      <w:szCs w:val="20"/>
+    </w:rPr>
+  </w:style>
+  <w:style w:type="character" w:styleId="Strong">
+    <w:name w:val="Strong"/>
+    <w:basedOn w:val="DefaultParagraphFont"/>
+    <w:uiPriority w:val="22"/>
+    <w:qFormat/>
+    <w:rsid w:val="00540E1C"/>
+    <w:rPr>
+      <w:b/>
+      <w:bCs/>
     </w:rPr>
   </w:style>
 </w:styles>

</xml_diff>